<commit_message>
finish lab 4 report
</commit_message>
<xml_diff>
--- a/7_Reports/PB16060130_顾健鑫_Lab03.docx
+++ b/7_Reports/PB16060130_顾健鑫_Lab03.docx
@@ -47,8 +47,17 @@
           <w:b/>
           <w:sz w:val="52"/>
         </w:rPr>
-        <w:t>U La3</w:t>
-      </w:r>
+        <w:t>U La</w:t>
+      </w:r>
+      <w:r>
+        <w:rPr>
+          <w:b/>
+          <w:sz w:val="52"/>
+        </w:rPr>
+        <w:t>b4</w:t>
+      </w:r>
+      <w:bookmarkStart w:id="0" w:name="_GoBack"/>
+      <w:bookmarkEnd w:id="0"/>
       <w:r>
         <w:rPr>
           <w:rFonts w:hint="eastAsia"/>
@@ -227,14 +236,12 @@
         </w:rPr>
         <w:t>本次实验使用的软件环境为</w:t>
       </w:r>
-      <w:proofErr w:type="spellStart"/>
       <w:r>
         <w:rPr>
           <w:rFonts w:hint="eastAsia"/>
         </w:rPr>
         <w:t>Vivado</w:t>
       </w:r>
-      <w:proofErr w:type="spellEnd"/>
       <w:r>
         <w:t xml:space="preserve"> 2017.4</w:t>
       </w:r>
@@ -256,14 +263,12 @@
         </w:rPr>
         <w:t>，并用</w:t>
       </w:r>
-      <w:proofErr w:type="spellStart"/>
       <w:r>
         <w:rPr>
           <w:rFonts w:hint="eastAsia"/>
         </w:rPr>
         <w:t>Vivado</w:t>
       </w:r>
-      <w:proofErr w:type="spellEnd"/>
       <w:r>
         <w:rPr>
           <w:rFonts w:hint="eastAsia"/>
@@ -732,15 +737,7 @@
         <w:t>cache</w:t>
       </w:r>
       <w:r>
-        <w:t>命中与缺失的判断，</w:t>
-      </w:r>
-      <w:proofErr w:type="gramStart"/>
-      <w:r>
-        <w:t>若命</w:t>
-      </w:r>
-      <w:proofErr w:type="gramEnd"/>
-      <w:r>
-        <w:t>中，则</w:t>
+        <w:t>命中与缺失的判断，若命中，则</w:t>
       </w:r>
       <w:r>
         <w:rPr>
@@ -840,11 +837,9 @@
       <w:r>
         <w:t>测试中，使用提供的</w:t>
       </w:r>
-      <w:proofErr w:type="spellStart"/>
       <w:r>
         <w:t>cache_tb</w:t>
       </w:r>
-      <w:proofErr w:type="spellEnd"/>
       <w:r>
         <w:rPr>
           <w:rFonts w:hint="eastAsia"/>
@@ -969,7 +964,7 @@
                     </pic:cNvPicPr>
                   </pic:nvPicPr>
                   <pic:blipFill>
-                    <a:blip r:embed="rId6">
+                    <a:blip r:embed="rId8">
                       <a:extLst>
                         <a:ext uri="{28A0092B-C50C-407E-A947-70E740481C1C}">
                           <a14:useLocalDpi xmlns:a14="http://schemas.microsoft.com/office/drawing/2010/main" val="0"/>
@@ -1047,7 +1042,7 @@
                     </pic:cNvPicPr>
                   </pic:nvPicPr>
                   <pic:blipFill>
-                    <a:blip r:embed="rId7">
+                    <a:blip r:embed="rId9">
                       <a:extLst>
                         <a:ext uri="{28A0092B-C50C-407E-A947-70E740481C1C}">
                           <a14:useLocalDpi xmlns:a14="http://schemas.microsoft.com/office/drawing/2010/main" val="0"/>
@@ -1097,7 +1092,6 @@
           <w:b/>
         </w:rPr>
       </w:pPr>
-      <w:proofErr w:type="spellStart"/>
       <w:r>
         <w:rPr>
           <w:rFonts w:hint="eastAsia"/>
@@ -1111,7 +1105,6 @@
         </w:rPr>
         <w:t>+Cache</w:t>
       </w:r>
-      <w:proofErr w:type="spellEnd"/>
       <w:r>
         <w:rPr>
           <w:b/>
@@ -1149,14 +1142,12 @@
       <w:r>
         <w:t>联合测试中，</w:t>
       </w:r>
-      <w:proofErr w:type="gramStart"/>
       <w:r>
         <w:rPr>
           <w:rFonts w:hint="eastAsia"/>
         </w:rPr>
         <w:t>快排的</w:t>
       </w:r>
-      <w:proofErr w:type="gramEnd"/>
       <w:r>
         <w:t>数组长度为</w:t>
       </w:r>
@@ -1333,7 +1324,6 @@
                 <w:szCs w:val="20"/>
               </w:rPr>
             </w:pPr>
-            <w:proofErr w:type="gramStart"/>
             <w:r>
               <w:rPr>
                 <w:rFonts w:ascii="等线" w:eastAsia="等线" w:hAnsi="等线" w:cs="宋体" w:hint="eastAsia"/>
@@ -1344,7 +1334,6 @@
               </w:rPr>
               <w:t>快排缺失率</w:t>
             </w:r>
-            <w:proofErr w:type="gramEnd"/>
           </w:p>
         </w:tc>
         <w:tc>
@@ -1396,7 +1385,6 @@
                 <w:szCs w:val="20"/>
               </w:rPr>
             </w:pPr>
-            <w:proofErr w:type="gramStart"/>
             <w:r>
               <w:rPr>
                 <w:rFonts w:ascii="等线" w:eastAsia="等线" w:hAnsi="等线" w:cs="宋体" w:hint="eastAsia"/>
@@ -1407,7 +1395,6 @@
               </w:rPr>
               <w:t>快排缺失率</w:t>
             </w:r>
-            <w:proofErr w:type="gramEnd"/>
           </w:p>
         </w:tc>
         <w:tc>
@@ -1467,93 +1454,69 @@
                 <w:sz w:val="20"/>
                 <w:szCs w:val="20"/>
               </w:rPr>
-              <w:t>矩阵乘法</w:t>
-            </w:r>
-            <w:proofErr w:type="gramStart"/>
-            <w:r>
-              <w:rPr>
-                <w:rFonts w:ascii="等线" w:eastAsia="等线" w:hAnsi="等线" w:cs="宋体" w:hint="eastAsia"/>
+              <w:t>矩阵乘法缺失率</w:t>
+            </w:r>
+          </w:p>
+        </w:tc>
+        <w:tc>
+          <w:tcPr>
+            <w:tcW w:w="2000" w:type="dxa"/>
+            <w:tcBorders>
+              <w:top w:val="single" w:sz="4" w:space="0" w:color="auto"/>
+              <w:left w:val="nil"/>
+              <w:bottom w:val="single" w:sz="4" w:space="0" w:color="auto"/>
+              <w:right w:val="single" w:sz="4" w:space="0" w:color="auto"/>
+            </w:tcBorders>
+            <w:shd w:val="clear" w:color="auto" w:fill="auto"/>
+            <w:noWrap/>
+            <w:vAlign w:val="center"/>
+            <w:hideMark/>
+          </w:tcPr>
+          <w:p>
+            <w:pPr>
+              <w:widowControl/>
+              <w:jc w:val="center"/>
+              <w:rPr>
+                <w:rFonts w:ascii="等线" w:eastAsia="等线" w:hAnsi="等线" w:cs="宋体"/>
                 <w:color w:val="000000"/>
                 <w:kern w:val="0"/>
                 <w:sz w:val="20"/>
                 <w:szCs w:val="20"/>
               </w:rPr>
-              <w:t>缺失率</w:t>
-            </w:r>
-            <w:proofErr w:type="gramEnd"/>
-          </w:p>
-        </w:tc>
-        <w:tc>
-          <w:tcPr>
-            <w:tcW w:w="2000" w:type="dxa"/>
-            <w:tcBorders>
-              <w:top w:val="single" w:sz="4" w:space="0" w:color="auto"/>
-              <w:left w:val="nil"/>
-              <w:bottom w:val="single" w:sz="4" w:space="0" w:color="auto"/>
-              <w:right w:val="single" w:sz="4" w:space="0" w:color="auto"/>
-            </w:tcBorders>
-            <w:shd w:val="clear" w:color="auto" w:fill="auto"/>
-            <w:noWrap/>
-            <w:vAlign w:val="center"/>
-            <w:hideMark/>
-          </w:tcPr>
-          <w:p>
-            <w:pPr>
-              <w:widowControl/>
-              <w:jc w:val="center"/>
-              <w:rPr>
-                <w:rFonts w:ascii="等线" w:eastAsia="等线" w:hAnsi="等线" w:cs="宋体"/>
+            </w:pPr>
+            <w:r>
+              <w:rPr>
+                <w:rFonts w:ascii="等线" w:eastAsia="等线" w:hAnsi="等线" w:cs="宋体" w:hint="eastAsia"/>
                 <w:color w:val="000000"/>
                 <w:kern w:val="0"/>
                 <w:sz w:val="20"/>
                 <w:szCs w:val="20"/>
               </w:rPr>
-            </w:pPr>
-            <w:r>
-              <w:rPr>
-                <w:rFonts w:ascii="等线" w:eastAsia="等线" w:hAnsi="等线" w:cs="宋体" w:hint="eastAsia"/>
+              <w:t>FIFO</w:t>
+            </w:r>
+          </w:p>
+          <w:p>
+            <w:pPr>
+              <w:widowControl/>
+              <w:jc w:val="center"/>
+              <w:rPr>
+                <w:rFonts w:ascii="等线" w:eastAsia="等线" w:hAnsi="等线" w:cs="宋体"/>
                 <w:color w:val="000000"/>
                 <w:kern w:val="0"/>
                 <w:sz w:val="20"/>
                 <w:szCs w:val="20"/>
               </w:rPr>
-              <w:t>FIFO</w:t>
-            </w:r>
-          </w:p>
-          <w:p>
-            <w:pPr>
-              <w:widowControl/>
-              <w:jc w:val="center"/>
-              <w:rPr>
-                <w:rFonts w:ascii="等线" w:eastAsia="等线" w:hAnsi="等线" w:cs="宋体"/>
+            </w:pPr>
+            <w:r>
+              <w:rPr>
+                <w:rFonts w:ascii="等线" w:eastAsia="等线" w:hAnsi="等线" w:cs="宋体" w:hint="eastAsia"/>
                 <w:color w:val="000000"/>
                 <w:kern w:val="0"/>
                 <w:sz w:val="20"/>
                 <w:szCs w:val="20"/>
               </w:rPr>
-            </w:pPr>
-            <w:r>
-              <w:rPr>
-                <w:rFonts w:ascii="等线" w:eastAsia="等线" w:hAnsi="等线" w:cs="宋体" w:hint="eastAsia"/>
-                <w:color w:val="000000"/>
-                <w:kern w:val="0"/>
-                <w:sz w:val="20"/>
-                <w:szCs w:val="20"/>
-              </w:rPr>
-              <w:t>矩阵乘法</w:t>
-            </w:r>
-            <w:proofErr w:type="gramStart"/>
-            <w:r>
-              <w:rPr>
-                <w:rFonts w:ascii="等线" w:eastAsia="等线" w:hAnsi="等线" w:cs="宋体" w:hint="eastAsia"/>
-                <w:color w:val="000000"/>
-                <w:kern w:val="0"/>
-                <w:sz w:val="20"/>
-                <w:szCs w:val="20"/>
-              </w:rPr>
-              <w:t>缺失率</w:t>
-            </w:r>
-            <w:proofErr w:type="gramEnd"/>
+              <w:t>矩阵乘法缺失率</w:t>
+            </w:r>
           </w:p>
         </w:tc>
       </w:tr>
@@ -2943,15 +2906,7 @@
         <w:t>cache</w:t>
       </w:r>
       <w:r>
-        <w:t>的</w:t>
-      </w:r>
-      <w:proofErr w:type="gramStart"/>
-      <w:r>
-        <w:t>缺失率有着</w:t>
-      </w:r>
-      <w:proofErr w:type="gramEnd"/>
-      <w:r>
-        <w:t>明显的降低，从直接相连的</w:t>
+        <w:t>的缺失率有着明显的降低，从直接相连的</w:t>
       </w:r>
       <w:r>
         <w:rPr>
@@ -3020,15 +2975,7 @@
         <w:t>进一步</w:t>
       </w:r>
       <w:r>
-        <w:t>验证，我增大</w:t>
-      </w:r>
-      <w:proofErr w:type="gramStart"/>
-      <w:r>
-        <w:t>了快排数组</w:t>
-      </w:r>
-      <w:proofErr w:type="gramEnd"/>
-      <w:r>
-        <w:t>的规模，再次验证在</w:t>
+        <w:t>验证，我增大了快排数组的规模，再次验证在</w:t>
       </w:r>
       <w:r>
         <w:rPr>
@@ -3216,7 +3163,6 @@
                 <w:szCs w:val="20"/>
               </w:rPr>
             </w:pPr>
-            <w:proofErr w:type="gramStart"/>
             <w:r>
               <w:rPr>
                 <w:rFonts w:ascii="等线" w:eastAsia="等线" w:hAnsi="等线" w:cs="宋体" w:hint="eastAsia"/>
@@ -3227,7 +3173,6 @@
               </w:rPr>
               <w:t>快排缺失率</w:t>
             </w:r>
-            <w:proofErr w:type="gramEnd"/>
           </w:p>
         </w:tc>
         <w:tc>
@@ -3279,7 +3224,6 @@
                 <w:szCs w:val="20"/>
               </w:rPr>
             </w:pPr>
-            <w:proofErr w:type="gramStart"/>
             <w:r>
               <w:rPr>
                 <w:rFonts w:ascii="等线" w:eastAsia="等线" w:hAnsi="等线" w:cs="宋体" w:hint="eastAsia"/>
@@ -3290,7 +3234,6 @@
               </w:rPr>
               <w:t>快排缺失率</w:t>
             </w:r>
-            <w:proofErr w:type="gramEnd"/>
           </w:p>
         </w:tc>
       </w:tr>
@@ -3741,24 +3684,13 @@
         <w:t>在此</w:t>
       </w:r>
       <w:r>
-        <w:t>可以看到，随着数组规模的增大</w:t>
-      </w:r>
-      <w:proofErr w:type="gramStart"/>
-      <w:r>
-        <w:t>以及</w:t>
-      </w:r>
-      <w:r>
-        <w:rPr>
-          <w:rFonts w:hint="eastAsia"/>
-        </w:rPr>
-        <w:t>组</w:t>
-      </w:r>
-      <w:proofErr w:type="gramEnd"/>
-      <w:r>
-        <w:rPr>
-          <w:rFonts w:hint="eastAsia"/>
-        </w:rPr>
-        <w:t>相连</w:t>
+        <w:t>可以看到，随着数组规模的增大以及</w:t>
+      </w:r>
+      <w:r>
+        <w:rPr>
+          <w:rFonts w:hint="eastAsia"/>
+        </w:rPr>
+        <w:t>组相连</w:t>
       </w:r>
       <w:r>
         <w:t>度的提升，</w:t>
@@ -3851,15 +3783,7 @@
         <w:t>除了</w:t>
       </w:r>
       <w:r>
-        <w:t>单纯的</w:t>
-      </w:r>
-      <w:proofErr w:type="gramStart"/>
-      <w:r>
-        <w:t>改变组</w:t>
-      </w:r>
-      <w:proofErr w:type="gramEnd"/>
-      <w:r>
-        <w:t>相连度，本次实验还对组数与组相连度的关系做了考察，</w:t>
+        <w:t>单纯的改变组相连度，本次实验还对组数与组相连度的关系做了考察，</w:t>
       </w:r>
       <w:r>
         <w:rPr>
@@ -4067,93 +3991,69 @@
                 <w:sz w:val="20"/>
                 <w:szCs w:val="20"/>
               </w:rPr>
-              <w:t>矩阵乘法</w:t>
-            </w:r>
-            <w:proofErr w:type="gramStart"/>
-            <w:r>
-              <w:rPr>
-                <w:rFonts w:ascii="等线" w:eastAsia="等线" w:hAnsi="等线" w:cs="宋体" w:hint="eastAsia"/>
+              <w:t>矩阵乘法缺失率</w:t>
+            </w:r>
+          </w:p>
+        </w:tc>
+        <w:tc>
+          <w:tcPr>
+            <w:tcW w:w="2000" w:type="dxa"/>
+            <w:tcBorders>
+              <w:top w:val="single" w:sz="4" w:space="0" w:color="auto"/>
+              <w:left w:val="nil"/>
+              <w:bottom w:val="single" w:sz="4" w:space="0" w:color="auto"/>
+              <w:right w:val="single" w:sz="4" w:space="0" w:color="auto"/>
+            </w:tcBorders>
+            <w:shd w:val="clear" w:color="auto" w:fill="auto"/>
+            <w:noWrap/>
+            <w:vAlign w:val="center"/>
+            <w:hideMark/>
+          </w:tcPr>
+          <w:p>
+            <w:pPr>
+              <w:widowControl/>
+              <w:jc w:val="center"/>
+              <w:rPr>
+                <w:rFonts w:ascii="等线" w:eastAsia="等线" w:hAnsi="等线" w:cs="宋体"/>
                 <w:color w:val="000000"/>
                 <w:kern w:val="0"/>
                 <w:sz w:val="20"/>
                 <w:szCs w:val="20"/>
               </w:rPr>
-              <w:t>缺失率</w:t>
-            </w:r>
-            <w:proofErr w:type="gramEnd"/>
-          </w:p>
-        </w:tc>
-        <w:tc>
-          <w:tcPr>
-            <w:tcW w:w="2000" w:type="dxa"/>
-            <w:tcBorders>
-              <w:top w:val="single" w:sz="4" w:space="0" w:color="auto"/>
-              <w:left w:val="nil"/>
-              <w:bottom w:val="single" w:sz="4" w:space="0" w:color="auto"/>
-              <w:right w:val="single" w:sz="4" w:space="0" w:color="auto"/>
-            </w:tcBorders>
-            <w:shd w:val="clear" w:color="auto" w:fill="auto"/>
-            <w:noWrap/>
-            <w:vAlign w:val="center"/>
-            <w:hideMark/>
-          </w:tcPr>
-          <w:p>
-            <w:pPr>
-              <w:widowControl/>
-              <w:jc w:val="center"/>
-              <w:rPr>
-                <w:rFonts w:ascii="等线" w:eastAsia="等线" w:hAnsi="等线" w:cs="宋体"/>
+            </w:pPr>
+            <w:r>
+              <w:rPr>
+                <w:rFonts w:ascii="等线" w:eastAsia="等线" w:hAnsi="等线" w:cs="宋体" w:hint="eastAsia"/>
                 <w:color w:val="000000"/>
                 <w:kern w:val="0"/>
                 <w:sz w:val="20"/>
                 <w:szCs w:val="20"/>
               </w:rPr>
-            </w:pPr>
-            <w:r>
-              <w:rPr>
-                <w:rFonts w:ascii="等线" w:eastAsia="等线" w:hAnsi="等线" w:cs="宋体" w:hint="eastAsia"/>
+              <w:t>FIFO</w:t>
+            </w:r>
+          </w:p>
+          <w:p>
+            <w:pPr>
+              <w:widowControl/>
+              <w:jc w:val="center"/>
+              <w:rPr>
+                <w:rFonts w:ascii="等线" w:eastAsia="等线" w:hAnsi="等线" w:cs="宋体"/>
                 <w:color w:val="000000"/>
                 <w:kern w:val="0"/>
                 <w:sz w:val="20"/>
                 <w:szCs w:val="20"/>
               </w:rPr>
-              <w:t>FIFO</w:t>
-            </w:r>
-          </w:p>
-          <w:p>
-            <w:pPr>
-              <w:widowControl/>
-              <w:jc w:val="center"/>
-              <w:rPr>
-                <w:rFonts w:ascii="等线" w:eastAsia="等线" w:hAnsi="等线" w:cs="宋体"/>
+            </w:pPr>
+            <w:r>
+              <w:rPr>
+                <w:rFonts w:ascii="等线" w:eastAsia="等线" w:hAnsi="等线" w:cs="宋体" w:hint="eastAsia"/>
                 <w:color w:val="000000"/>
                 <w:kern w:val="0"/>
                 <w:sz w:val="20"/>
                 <w:szCs w:val="20"/>
               </w:rPr>
-            </w:pPr>
-            <w:r>
-              <w:rPr>
-                <w:rFonts w:ascii="等线" w:eastAsia="等线" w:hAnsi="等线" w:cs="宋体" w:hint="eastAsia"/>
-                <w:color w:val="000000"/>
-                <w:kern w:val="0"/>
-                <w:sz w:val="20"/>
-                <w:szCs w:val="20"/>
-              </w:rPr>
-              <w:t>矩阵乘法</w:t>
-            </w:r>
-            <w:proofErr w:type="gramStart"/>
-            <w:r>
-              <w:rPr>
-                <w:rFonts w:ascii="等线" w:eastAsia="等线" w:hAnsi="等线" w:cs="宋体" w:hint="eastAsia"/>
-                <w:color w:val="000000"/>
-                <w:kern w:val="0"/>
-                <w:sz w:val="20"/>
-                <w:szCs w:val="20"/>
-              </w:rPr>
-              <w:t>缺失率</w:t>
-            </w:r>
-            <w:proofErr w:type="gramEnd"/>
+              <w:t>矩阵乘法缺失率</w:t>
+            </w:r>
           </w:p>
         </w:tc>
       </w:tr>
@@ -4633,13 +4533,8 @@
         <w:t>组相连度</w:t>
       </w:r>
       <w:r>
-        <w:t>的增加，</w:t>
-      </w:r>
-      <w:proofErr w:type="gramStart"/>
-      <w:r>
-        <w:t>缺失率</w:t>
-      </w:r>
-      <w:proofErr w:type="gramEnd"/>
+        <w:t>的增加，缺失率</w:t>
+      </w:r>
       <w:r>
         <w:rPr>
           <w:rFonts w:hint="eastAsia"/>
@@ -4732,9 +4627,6 @@
       <w:pPr>
         <w:pStyle w:val="a3"/>
         <w:ind w:left="780" w:firstLineChars="0" w:firstLine="0"/>
-        <w:rPr>
-          <w:rFonts w:hint="eastAsia"/>
-        </w:rPr>
       </w:pPr>
       <w:r>
         <w:rPr>
@@ -4834,7 +4726,7 @@
               <w:widowControl/>
               <w:jc w:val="center"/>
               <w:rPr>
-                <w:rFonts w:ascii="等线" w:eastAsia="等线" w:hAnsi="等线" w:cs="宋体" w:hint="eastAsia"/>
+                <w:rFonts w:ascii="等线" w:eastAsia="等线" w:hAnsi="等线" w:cs="宋体"/>
                 <w:color w:val="000000"/>
                 <w:kern w:val="0"/>
                 <w:sz w:val="22"/>
@@ -4891,7 +4783,7 @@
               <w:widowControl/>
               <w:jc w:val="center"/>
               <w:rPr>
-                <w:rFonts w:ascii="等线" w:eastAsia="等线" w:hAnsi="等线" w:cs="宋体" w:hint="eastAsia"/>
+                <w:rFonts w:ascii="等线" w:eastAsia="等线" w:hAnsi="等线" w:cs="宋体"/>
                 <w:color w:val="000000"/>
                 <w:kern w:val="0"/>
                 <w:sz w:val="22"/>
@@ -4948,7 +4840,7 @@
               <w:widowControl/>
               <w:jc w:val="center"/>
               <w:rPr>
-                <w:rFonts w:ascii="等线" w:eastAsia="等线" w:hAnsi="等线" w:cs="宋体" w:hint="eastAsia"/>
+                <w:rFonts w:ascii="等线" w:eastAsia="等线" w:hAnsi="等线" w:cs="宋体"/>
                 <w:color w:val="000000"/>
                 <w:kern w:val="0"/>
                 <w:sz w:val="22"/>
@@ -5005,7 +4897,7 @@
               <w:widowControl/>
               <w:jc w:val="center"/>
               <w:rPr>
-                <w:rFonts w:ascii="等线" w:eastAsia="等线" w:hAnsi="等线" w:cs="宋体" w:hint="eastAsia"/>
+                <w:rFonts w:ascii="等线" w:eastAsia="等线" w:hAnsi="等线" w:cs="宋体"/>
                 <w:color w:val="000000"/>
                 <w:kern w:val="0"/>
                 <w:sz w:val="22"/>
@@ -5062,7 +4954,7 @@
               <w:widowControl/>
               <w:jc w:val="center"/>
               <w:rPr>
-                <w:rFonts w:ascii="等线" w:eastAsia="等线" w:hAnsi="等线" w:cs="宋体" w:hint="eastAsia"/>
+                <w:rFonts w:ascii="等线" w:eastAsia="等线" w:hAnsi="等线" w:cs="宋体"/>
                 <w:color w:val="000000"/>
                 <w:kern w:val="0"/>
                 <w:sz w:val="22"/>
@@ -5104,7 +4996,7 @@
               <w:widowControl/>
               <w:jc w:val="center"/>
               <w:rPr>
-                <w:rFonts w:ascii="等线" w:eastAsia="等线" w:hAnsi="等线" w:cs="宋体" w:hint="eastAsia"/>
+                <w:rFonts w:ascii="等线" w:eastAsia="等线" w:hAnsi="等线" w:cs="宋体"/>
                 <w:color w:val="000000"/>
                 <w:kern w:val="0"/>
                 <w:sz w:val="22"/>
@@ -5140,7 +5032,7 @@
               <w:widowControl/>
               <w:jc w:val="center"/>
               <w:rPr>
-                <w:rFonts w:ascii="等线" w:eastAsia="等线" w:hAnsi="等线" w:cs="宋体" w:hint="eastAsia"/>
+                <w:rFonts w:ascii="等线" w:eastAsia="等线" w:hAnsi="等线" w:cs="宋体"/>
                 <w:color w:val="000000"/>
                 <w:kern w:val="0"/>
                 <w:sz w:val="22"/>
@@ -5176,7 +5068,7 @@
               <w:widowControl/>
               <w:jc w:val="center"/>
               <w:rPr>
-                <w:rFonts w:ascii="等线" w:eastAsia="等线" w:hAnsi="等线" w:cs="宋体" w:hint="eastAsia"/>
+                <w:rFonts w:ascii="等线" w:eastAsia="等线" w:hAnsi="等线" w:cs="宋体"/>
                 <w:color w:val="000000"/>
                 <w:kern w:val="0"/>
                 <w:sz w:val="22"/>
@@ -5212,7 +5104,7 @@
               <w:widowControl/>
               <w:jc w:val="center"/>
               <w:rPr>
-                <w:rFonts w:ascii="等线" w:eastAsia="等线" w:hAnsi="等线" w:cs="宋体" w:hint="eastAsia"/>
+                <w:rFonts w:ascii="等线" w:eastAsia="等线" w:hAnsi="等线" w:cs="宋体"/>
                 <w:color w:val="000000"/>
                 <w:kern w:val="0"/>
                 <w:sz w:val="22"/>
@@ -5248,7 +5140,7 @@
               <w:widowControl/>
               <w:jc w:val="center"/>
               <w:rPr>
-                <w:rFonts w:ascii="等线" w:eastAsia="等线" w:hAnsi="等线" w:cs="宋体" w:hint="eastAsia"/>
+                <w:rFonts w:ascii="等线" w:eastAsia="等线" w:hAnsi="等线" w:cs="宋体"/>
                 <w:color w:val="000000"/>
                 <w:kern w:val="0"/>
                 <w:sz w:val="22"/>
@@ -5284,7 +5176,7 @@
               <w:widowControl/>
               <w:jc w:val="center"/>
               <w:rPr>
-                <w:rFonts w:ascii="等线" w:eastAsia="等线" w:hAnsi="等线" w:cs="宋体" w:hint="eastAsia"/>
+                <w:rFonts w:ascii="等线" w:eastAsia="等线" w:hAnsi="等线" w:cs="宋体"/>
                 <w:color w:val="000000"/>
                 <w:kern w:val="0"/>
                 <w:sz w:val="22"/>
@@ -5351,7 +5243,7 @@
               <w:widowControl/>
               <w:jc w:val="center"/>
               <w:rPr>
-                <w:rFonts w:ascii="等线" w:eastAsia="等线" w:hAnsi="等线" w:cs="宋体" w:hint="eastAsia"/>
+                <w:rFonts w:ascii="等线" w:eastAsia="等线" w:hAnsi="等线" w:cs="宋体"/>
                 <w:color w:val="000000"/>
                 <w:kern w:val="0"/>
                 <w:sz w:val="22"/>
@@ -5387,7 +5279,7 @@
               <w:widowControl/>
               <w:jc w:val="center"/>
               <w:rPr>
-                <w:rFonts w:ascii="等线" w:eastAsia="等线" w:hAnsi="等线" w:cs="宋体" w:hint="eastAsia"/>
+                <w:rFonts w:ascii="等线" w:eastAsia="等线" w:hAnsi="等线" w:cs="宋体"/>
                 <w:color w:val="000000"/>
                 <w:kern w:val="0"/>
                 <w:sz w:val="22"/>
@@ -5423,7 +5315,7 @@
               <w:widowControl/>
               <w:jc w:val="center"/>
               <w:rPr>
-                <w:rFonts w:ascii="等线" w:eastAsia="等线" w:hAnsi="等线" w:cs="宋体" w:hint="eastAsia"/>
+                <w:rFonts w:ascii="等线" w:eastAsia="等线" w:hAnsi="等线" w:cs="宋体"/>
                 <w:color w:val="000000"/>
                 <w:kern w:val="0"/>
                 <w:sz w:val="22"/>
@@ -5459,7 +5351,7 @@
               <w:widowControl/>
               <w:jc w:val="center"/>
               <w:rPr>
-                <w:rFonts w:ascii="等线" w:eastAsia="等线" w:hAnsi="等线" w:cs="宋体" w:hint="eastAsia"/>
+                <w:rFonts w:ascii="等线" w:eastAsia="等线" w:hAnsi="等线" w:cs="宋体"/>
                 <w:color w:val="000000"/>
                 <w:kern w:val="0"/>
                 <w:sz w:val="22"/>
@@ -5495,7 +5387,7 @@
               <w:widowControl/>
               <w:jc w:val="center"/>
               <w:rPr>
-                <w:rFonts w:ascii="等线" w:eastAsia="等线" w:hAnsi="等线" w:cs="宋体" w:hint="eastAsia"/>
+                <w:rFonts w:ascii="等线" w:eastAsia="等线" w:hAnsi="等线" w:cs="宋体"/>
                 <w:color w:val="000000"/>
                 <w:kern w:val="0"/>
                 <w:sz w:val="22"/>
@@ -5562,7 +5454,7 @@
               <w:widowControl/>
               <w:jc w:val="center"/>
               <w:rPr>
-                <w:rFonts w:ascii="等线" w:eastAsia="等线" w:hAnsi="等线" w:cs="宋体" w:hint="eastAsia"/>
+                <w:rFonts w:ascii="等线" w:eastAsia="等线" w:hAnsi="等线" w:cs="宋体"/>
                 <w:color w:val="000000"/>
                 <w:kern w:val="0"/>
                 <w:sz w:val="22"/>
@@ -5598,7 +5490,7 @@
               <w:widowControl/>
               <w:jc w:val="center"/>
               <w:rPr>
-                <w:rFonts w:ascii="等线" w:eastAsia="等线" w:hAnsi="等线" w:cs="宋体" w:hint="eastAsia"/>
+                <w:rFonts w:ascii="等线" w:eastAsia="等线" w:hAnsi="等线" w:cs="宋体"/>
                 <w:color w:val="000000"/>
                 <w:kern w:val="0"/>
                 <w:sz w:val="22"/>
@@ -5634,7 +5526,7 @@
               <w:widowControl/>
               <w:jc w:val="center"/>
               <w:rPr>
-                <w:rFonts w:ascii="等线" w:eastAsia="等线" w:hAnsi="等线" w:cs="宋体" w:hint="eastAsia"/>
+                <w:rFonts w:ascii="等线" w:eastAsia="等线" w:hAnsi="等线" w:cs="宋体"/>
                 <w:color w:val="000000"/>
                 <w:kern w:val="0"/>
                 <w:sz w:val="22"/>
@@ -5670,7 +5562,7 @@
               <w:widowControl/>
               <w:jc w:val="center"/>
               <w:rPr>
-                <w:rFonts w:ascii="等线" w:eastAsia="等线" w:hAnsi="等线" w:cs="宋体" w:hint="eastAsia"/>
+                <w:rFonts w:ascii="等线" w:eastAsia="等线" w:hAnsi="等线" w:cs="宋体"/>
                 <w:color w:val="000000"/>
                 <w:kern w:val="0"/>
                 <w:sz w:val="22"/>
@@ -5706,7 +5598,7 @@
               <w:widowControl/>
               <w:jc w:val="center"/>
               <w:rPr>
-                <w:rFonts w:ascii="等线" w:eastAsia="等线" w:hAnsi="等线" w:cs="宋体" w:hint="eastAsia"/>
+                <w:rFonts w:ascii="等线" w:eastAsia="等线" w:hAnsi="等线" w:cs="宋体"/>
                 <w:color w:val="000000"/>
                 <w:kern w:val="0"/>
                 <w:sz w:val="22"/>
@@ -5773,7 +5665,7 @@
               <w:widowControl/>
               <w:jc w:val="center"/>
               <w:rPr>
-                <w:rFonts w:ascii="等线" w:eastAsia="等线" w:hAnsi="等线" w:cs="宋体" w:hint="eastAsia"/>
+                <w:rFonts w:ascii="等线" w:eastAsia="等线" w:hAnsi="等线" w:cs="宋体"/>
                 <w:color w:val="000000"/>
                 <w:kern w:val="0"/>
                 <w:sz w:val="22"/>
@@ -5809,7 +5701,7 @@
               <w:widowControl/>
               <w:jc w:val="center"/>
               <w:rPr>
-                <w:rFonts w:ascii="等线" w:eastAsia="等线" w:hAnsi="等线" w:cs="宋体" w:hint="eastAsia"/>
+                <w:rFonts w:ascii="等线" w:eastAsia="等线" w:hAnsi="等线" w:cs="宋体"/>
                 <w:color w:val="000000"/>
                 <w:kern w:val="0"/>
                 <w:sz w:val="22"/>
@@ -5845,7 +5737,7 @@
               <w:widowControl/>
               <w:jc w:val="center"/>
               <w:rPr>
-                <w:rFonts w:ascii="等线" w:eastAsia="等线" w:hAnsi="等线" w:cs="宋体" w:hint="eastAsia"/>
+                <w:rFonts w:ascii="等线" w:eastAsia="等线" w:hAnsi="等线" w:cs="宋体"/>
                 <w:color w:val="000000"/>
                 <w:kern w:val="0"/>
                 <w:sz w:val="22"/>
@@ -5881,7 +5773,7 @@
               <w:widowControl/>
               <w:jc w:val="center"/>
               <w:rPr>
-                <w:rFonts w:ascii="等线" w:eastAsia="等线" w:hAnsi="等线" w:cs="宋体" w:hint="eastAsia"/>
+                <w:rFonts w:ascii="等线" w:eastAsia="等线" w:hAnsi="等线" w:cs="宋体"/>
                 <w:color w:val="000000"/>
                 <w:kern w:val="0"/>
                 <w:sz w:val="22"/>
@@ -5917,7 +5809,7 @@
               <w:widowControl/>
               <w:jc w:val="center"/>
               <w:rPr>
-                <w:rFonts w:ascii="等线" w:eastAsia="等线" w:hAnsi="等线" w:cs="宋体" w:hint="eastAsia"/>
+                <w:rFonts w:ascii="等线" w:eastAsia="等线" w:hAnsi="等线" w:cs="宋体"/>
                 <w:color w:val="000000"/>
                 <w:kern w:val="0"/>
                 <w:sz w:val="22"/>
@@ -5984,7 +5876,7 @@
               <w:widowControl/>
               <w:jc w:val="center"/>
               <w:rPr>
-                <w:rFonts w:ascii="等线" w:eastAsia="等线" w:hAnsi="等线" w:cs="宋体" w:hint="eastAsia"/>
+                <w:rFonts w:ascii="等线" w:eastAsia="等线" w:hAnsi="等线" w:cs="宋体"/>
                 <w:color w:val="000000"/>
                 <w:kern w:val="0"/>
                 <w:sz w:val="22"/>
@@ -6020,7 +5912,7 @@
               <w:widowControl/>
               <w:jc w:val="center"/>
               <w:rPr>
-                <w:rFonts w:ascii="等线" w:eastAsia="等线" w:hAnsi="等线" w:cs="宋体" w:hint="eastAsia"/>
+                <w:rFonts w:ascii="等线" w:eastAsia="等线" w:hAnsi="等线" w:cs="宋体"/>
                 <w:color w:val="000000"/>
                 <w:kern w:val="0"/>
                 <w:sz w:val="22"/>
@@ -6056,7 +5948,7 @@
               <w:widowControl/>
               <w:jc w:val="center"/>
               <w:rPr>
-                <w:rFonts w:ascii="等线" w:eastAsia="等线" w:hAnsi="等线" w:cs="宋体" w:hint="eastAsia"/>
+                <w:rFonts w:ascii="等线" w:eastAsia="等线" w:hAnsi="等线" w:cs="宋体"/>
                 <w:color w:val="000000"/>
                 <w:kern w:val="0"/>
                 <w:sz w:val="22"/>
@@ -6092,7 +5984,7 @@
               <w:widowControl/>
               <w:jc w:val="center"/>
               <w:rPr>
-                <w:rFonts w:ascii="等线" w:eastAsia="等线" w:hAnsi="等线" w:cs="宋体" w:hint="eastAsia"/>
+                <w:rFonts w:ascii="等线" w:eastAsia="等线" w:hAnsi="等线" w:cs="宋体"/>
                 <w:color w:val="000000"/>
                 <w:kern w:val="0"/>
                 <w:sz w:val="22"/>
@@ -6128,7 +6020,7 @@
               <w:widowControl/>
               <w:jc w:val="center"/>
               <w:rPr>
-                <w:rFonts w:ascii="等线" w:eastAsia="等线" w:hAnsi="等线" w:cs="宋体" w:hint="eastAsia"/>
+                <w:rFonts w:ascii="等线" w:eastAsia="等线" w:hAnsi="等线" w:cs="宋体"/>
                 <w:color w:val="000000"/>
                 <w:kern w:val="0"/>
                 <w:sz w:val="22"/>
@@ -6263,7 +6155,7 @@
               <w:widowControl/>
               <w:jc w:val="center"/>
               <w:rPr>
-                <w:rFonts w:ascii="等线" w:eastAsia="等线" w:hAnsi="等线" w:cs="宋体" w:hint="eastAsia"/>
+                <w:rFonts w:ascii="等线" w:eastAsia="等线" w:hAnsi="等线" w:cs="宋体"/>
                 <w:color w:val="000000"/>
                 <w:kern w:val="0"/>
                 <w:sz w:val="22"/>
@@ -6320,7 +6212,7 @@
               <w:widowControl/>
               <w:jc w:val="center"/>
               <w:rPr>
-                <w:rFonts w:ascii="等线" w:eastAsia="等线" w:hAnsi="等线" w:cs="宋体" w:hint="eastAsia"/>
+                <w:rFonts w:ascii="等线" w:eastAsia="等线" w:hAnsi="等线" w:cs="宋体"/>
                 <w:color w:val="000000"/>
                 <w:kern w:val="0"/>
                 <w:sz w:val="22"/>
@@ -6377,7 +6269,7 @@
               <w:widowControl/>
               <w:jc w:val="center"/>
               <w:rPr>
-                <w:rFonts w:ascii="等线" w:eastAsia="等线" w:hAnsi="等线" w:cs="宋体" w:hint="eastAsia"/>
+                <w:rFonts w:ascii="等线" w:eastAsia="等线" w:hAnsi="等线" w:cs="宋体"/>
                 <w:color w:val="000000"/>
                 <w:kern w:val="0"/>
                 <w:sz w:val="22"/>
@@ -6418,7 +6310,7 @@
               <w:widowControl/>
               <w:jc w:val="center"/>
               <w:rPr>
-                <w:rFonts w:ascii="等线" w:eastAsia="等线" w:hAnsi="等线" w:cs="宋体" w:hint="eastAsia"/>
+                <w:rFonts w:ascii="等线" w:eastAsia="等线" w:hAnsi="等线" w:cs="宋体"/>
                 <w:color w:val="000000"/>
                 <w:kern w:val="0"/>
                 <w:sz w:val="22"/>
@@ -6454,7 +6346,7 @@
               <w:widowControl/>
               <w:jc w:val="center"/>
               <w:rPr>
-                <w:rFonts w:ascii="等线" w:eastAsia="等线" w:hAnsi="等线" w:cs="宋体" w:hint="eastAsia"/>
+                <w:rFonts w:ascii="等线" w:eastAsia="等线" w:hAnsi="等线" w:cs="宋体"/>
                 <w:color w:val="000000"/>
                 <w:kern w:val="0"/>
                 <w:sz w:val="22"/>
@@ -6490,7 +6382,7 @@
               <w:widowControl/>
               <w:jc w:val="center"/>
               <w:rPr>
-                <w:rFonts w:ascii="等线" w:eastAsia="等线" w:hAnsi="等线" w:cs="宋体" w:hint="eastAsia"/>
+                <w:rFonts w:ascii="等线" w:eastAsia="等线" w:hAnsi="等线" w:cs="宋体"/>
                 <w:color w:val="000000"/>
                 <w:kern w:val="0"/>
                 <w:sz w:val="22"/>
@@ -6526,7 +6418,7 @@
               <w:widowControl/>
               <w:jc w:val="center"/>
               <w:rPr>
-                <w:rFonts w:ascii="等线" w:eastAsia="等线" w:hAnsi="等线" w:cs="宋体" w:hint="eastAsia"/>
+                <w:rFonts w:ascii="等线" w:eastAsia="等线" w:hAnsi="等线" w:cs="宋体"/>
                 <w:color w:val="000000"/>
                 <w:kern w:val="0"/>
                 <w:sz w:val="22"/>
@@ -6567,7 +6459,7 @@
               <w:widowControl/>
               <w:jc w:val="center"/>
               <w:rPr>
-                <w:rFonts w:ascii="等线" w:eastAsia="等线" w:hAnsi="等线" w:cs="宋体" w:hint="eastAsia"/>
+                <w:rFonts w:ascii="等线" w:eastAsia="等线" w:hAnsi="等线" w:cs="宋体"/>
                 <w:color w:val="000000"/>
                 <w:kern w:val="0"/>
                 <w:sz w:val="22"/>
@@ -6603,7 +6495,7 @@
               <w:widowControl/>
               <w:jc w:val="center"/>
               <w:rPr>
-                <w:rFonts w:ascii="等线" w:eastAsia="等线" w:hAnsi="等线" w:cs="宋体" w:hint="eastAsia"/>
+                <w:rFonts w:ascii="等线" w:eastAsia="等线" w:hAnsi="等线" w:cs="宋体"/>
                 <w:color w:val="000000"/>
                 <w:kern w:val="0"/>
                 <w:sz w:val="22"/>
@@ -6639,7 +6531,7 @@
               <w:widowControl/>
               <w:jc w:val="center"/>
               <w:rPr>
-                <w:rFonts w:ascii="等线" w:eastAsia="等线" w:hAnsi="等线" w:cs="宋体" w:hint="eastAsia"/>
+                <w:rFonts w:ascii="等线" w:eastAsia="等线" w:hAnsi="等线" w:cs="宋体"/>
                 <w:color w:val="000000"/>
                 <w:kern w:val="0"/>
                 <w:sz w:val="22"/>
@@ -6675,7 +6567,7 @@
               <w:widowControl/>
               <w:jc w:val="center"/>
               <w:rPr>
-                <w:rFonts w:ascii="等线" w:eastAsia="等线" w:hAnsi="等线" w:cs="宋体" w:hint="eastAsia"/>
+                <w:rFonts w:ascii="等线" w:eastAsia="等线" w:hAnsi="等线" w:cs="宋体"/>
                 <w:color w:val="000000"/>
                 <w:kern w:val="0"/>
                 <w:sz w:val="22"/>
@@ -6716,7 +6608,7 @@
               <w:widowControl/>
               <w:jc w:val="center"/>
               <w:rPr>
-                <w:rFonts w:ascii="等线" w:eastAsia="等线" w:hAnsi="等线" w:cs="宋体" w:hint="eastAsia"/>
+                <w:rFonts w:ascii="等线" w:eastAsia="等线" w:hAnsi="等线" w:cs="宋体"/>
                 <w:color w:val="000000"/>
                 <w:kern w:val="0"/>
                 <w:sz w:val="22"/>
@@ -6752,7 +6644,7 @@
               <w:widowControl/>
               <w:jc w:val="center"/>
               <w:rPr>
-                <w:rFonts w:ascii="等线" w:eastAsia="等线" w:hAnsi="等线" w:cs="宋体" w:hint="eastAsia"/>
+                <w:rFonts w:ascii="等线" w:eastAsia="等线" w:hAnsi="等线" w:cs="宋体"/>
                 <w:color w:val="000000"/>
                 <w:kern w:val="0"/>
                 <w:sz w:val="22"/>
@@ -6788,7 +6680,7 @@
               <w:widowControl/>
               <w:jc w:val="center"/>
               <w:rPr>
-                <w:rFonts w:ascii="等线" w:eastAsia="等线" w:hAnsi="等线" w:cs="宋体" w:hint="eastAsia"/>
+                <w:rFonts w:ascii="等线" w:eastAsia="等线" w:hAnsi="等线" w:cs="宋体"/>
                 <w:color w:val="000000"/>
                 <w:kern w:val="0"/>
                 <w:sz w:val="22"/>
@@ -6824,7 +6716,7 @@
               <w:widowControl/>
               <w:jc w:val="center"/>
               <w:rPr>
-                <w:rFonts w:ascii="等线" w:eastAsia="等线" w:hAnsi="等线" w:cs="宋体" w:hint="eastAsia"/>
+                <w:rFonts w:ascii="等线" w:eastAsia="等线" w:hAnsi="等线" w:cs="宋体"/>
                 <w:color w:val="000000"/>
                 <w:kern w:val="0"/>
                 <w:sz w:val="22"/>
@@ -6847,9 +6739,6 @@
       <w:pPr>
         <w:pStyle w:val="a3"/>
         <w:ind w:left="780" w:firstLineChars="0" w:firstLine="0"/>
-        <w:rPr>
-          <w:rFonts w:hint="eastAsia"/>
-        </w:rPr>
       </w:pPr>
     </w:p>
     <w:p>
@@ -6881,29 +6770,11 @@
       <w:r>
         <w:t>的运行时间与</w:t>
       </w:r>
-      <w:proofErr w:type="spellStart"/>
       <w:r>
         <w:t>cahce</w:t>
       </w:r>
-      <w:proofErr w:type="spellEnd"/>
-      <w:r>
-        <w:t>的</w:t>
-      </w:r>
-      <w:proofErr w:type="gramStart"/>
-      <w:r>
-        <w:t>缺失率</w:t>
-      </w:r>
-      <w:proofErr w:type="gramEnd"/>
-      <w:r>
-        <w:t>有直接的关系，</w:t>
-      </w:r>
-      <w:proofErr w:type="gramStart"/>
-      <w:r>
-        <w:t>缺失率</w:t>
-      </w:r>
-      <w:proofErr w:type="gramEnd"/>
-      <w:r>
-        <w:t>越低运行时间越短</w:t>
+      <w:r>
+        <w:t>的缺失率有直接的关系，缺失率越低运行时间越短</w:t>
       </w:r>
       <w:r>
         <w:rPr>
@@ -6941,16 +6812,11 @@
       <w:r>
         <w:t>的缺失率。</w:t>
       </w:r>
-      <w:bookmarkStart w:id="0" w:name="_GoBack"/>
-      <w:bookmarkEnd w:id="0"/>
     </w:p>
     <w:p>
       <w:pPr>
         <w:pStyle w:val="a3"/>
         <w:ind w:left="780" w:firstLineChars="0" w:firstLine="0"/>
-        <w:rPr>
-          <w:rFonts w:hint="eastAsia"/>
-        </w:rPr>
       </w:pPr>
     </w:p>
     <w:p>
@@ -8361,15 +8227,7 @@
         <w:t>LRU</w:t>
       </w:r>
       <w:r>
-        <w:t>占用的更少，但具体的</w:t>
-      </w:r>
-      <w:proofErr w:type="gramStart"/>
-      <w:r>
-        <w:t>缺失率</w:t>
-      </w:r>
-      <w:proofErr w:type="gramEnd"/>
-      <w:r>
-        <w:t>会随着程序的具体不同而有所改变，因此</w:t>
+        <w:t>占用的更少，但具体的缺失率会随着程序的具体不同而有所改变，因此</w:t>
       </w:r>
       <w:r>
         <w:rPr>
@@ -9112,6 +8970,44 @@
     </w:sectPr>
   </w:body>
 </w:document>
+</file>
+
+<file path=word/endnotes.xml><?xml version="1.0" encoding="utf-8"?>
+<w:endnotes xmlns:wpc="http://schemas.microsoft.com/office/word/2010/wordprocessingCanvas" xmlns:cx="http://schemas.microsoft.com/office/drawing/2014/chartex" xmlns:mc="http://schemas.openxmlformats.org/markup-compatibility/2006" xmlns:o="urn:schemas-microsoft-com:office:office" xmlns:r="http://schemas.openxmlformats.org/officeDocument/2006/relationships" xmlns:m="http://schemas.openxmlformats.org/officeDocument/2006/math" xmlns:v="urn:schemas-microsoft-com:vml" xmlns:wp14="http://schemas.microsoft.com/office/word/2010/wordprocessingDrawing" xmlns:wp="http://schemas.openxmlformats.org/drawingml/2006/wordprocessingDrawing" xmlns:w10="urn:schemas-microsoft-com:office:word" xmlns:w="http://schemas.openxmlformats.org/wordprocessingml/2006/main" xmlns:w14="http://schemas.microsoft.com/office/word/2010/wordml" xmlns:w15="http://schemas.microsoft.com/office/word/2012/wordml" xmlns:w16se="http://schemas.microsoft.com/office/word/2015/wordml/symex" xmlns:wpg="http://schemas.microsoft.com/office/word/2010/wordprocessingGroup" xmlns:wpi="http://schemas.microsoft.com/office/word/2010/wordprocessingInk" xmlns:wne="http://schemas.microsoft.com/office/word/2006/wordml" xmlns:wps="http://schemas.microsoft.com/office/word/2010/wordprocessingShape" mc:Ignorable="w14 w15 w16se wp14">
+  <w:endnote w:type="separator" w:id="-1">
+    <w:p>
+      <w:r>
+        <w:separator/>
+      </w:r>
+    </w:p>
+  </w:endnote>
+  <w:endnote w:type="continuationSeparator" w:id="0">
+    <w:p>
+      <w:r>
+        <w:continuationSeparator/>
+      </w:r>
+    </w:p>
+  </w:endnote>
+</w:endnotes>
+</file>
+
+<file path=word/footnotes.xml><?xml version="1.0" encoding="utf-8"?>
+<w:footnotes xmlns:wpc="http://schemas.microsoft.com/office/word/2010/wordprocessingCanvas" xmlns:cx="http://schemas.microsoft.com/office/drawing/2014/chartex" xmlns:mc="http://schemas.openxmlformats.org/markup-compatibility/2006" xmlns:o="urn:schemas-microsoft-com:office:office" xmlns:r="http://schemas.openxmlformats.org/officeDocument/2006/relationships" xmlns:m="http://schemas.openxmlformats.org/officeDocument/2006/math" xmlns:v="urn:schemas-microsoft-com:vml" xmlns:wp14="http://schemas.microsoft.com/office/word/2010/wordprocessingDrawing" xmlns:wp="http://schemas.openxmlformats.org/drawingml/2006/wordprocessingDrawing" xmlns:w10="urn:schemas-microsoft-com:office:word" xmlns:w="http://schemas.openxmlformats.org/wordprocessingml/2006/main" xmlns:w14="http://schemas.microsoft.com/office/word/2010/wordml" xmlns:w15="http://schemas.microsoft.com/office/word/2012/wordml" xmlns:w16se="http://schemas.microsoft.com/office/word/2015/wordml/symex" xmlns:wpg="http://schemas.microsoft.com/office/word/2010/wordprocessingGroup" xmlns:wpi="http://schemas.microsoft.com/office/word/2010/wordprocessingInk" xmlns:wne="http://schemas.microsoft.com/office/word/2006/wordml" xmlns:wps="http://schemas.microsoft.com/office/word/2010/wordprocessingShape" mc:Ignorable="w14 w15 w16se wp14">
+  <w:footnote w:type="separator" w:id="-1">
+    <w:p>
+      <w:r>
+        <w:separator/>
+      </w:r>
+    </w:p>
+  </w:footnote>
+  <w:footnote w:type="continuationSeparator" w:id="0">
+    <w:p>
+      <w:r>
+        <w:continuationSeparator/>
+      </w:r>
+    </w:p>
+  </w:footnote>
+</w:footnotes>
 </file>
 
 <file path=word/numbering.xml><?xml version="1.0" encoding="utf-8"?>
@@ -10727,6 +10623,73 @@
       <w:color w:val="000000"/>
     </w:rPr>
   </w:style>
+  <w:style w:type="paragraph" w:styleId="a9">
+    <w:name w:val="header"/>
+    <w:basedOn w:val="a"/>
+    <w:link w:val="aa"/>
+    <w:uiPriority w:val="99"/>
+    <w:unhideWhenUsed/>
+    <w:rsid w:val="00AB0298"/>
+    <w:pPr>
+      <w:pBdr>
+        <w:bottom w:val="single" w:sz="6" w:space="1" w:color="auto"/>
+      </w:pBdr>
+      <w:tabs>
+        <w:tab w:val="center" w:pos="4153"/>
+        <w:tab w:val="right" w:pos="8306"/>
+      </w:tabs>
+      <w:snapToGrid w:val="0"/>
+      <w:jc w:val="center"/>
+    </w:pPr>
+    <w:rPr>
+      <w:sz w:val="18"/>
+      <w:szCs w:val="18"/>
+    </w:rPr>
+  </w:style>
+  <w:style w:type="character" w:customStyle="1" w:styleId="aa">
+    <w:name w:val="页眉 字符"/>
+    <w:basedOn w:val="a0"/>
+    <w:link w:val="a9"/>
+    <w:uiPriority w:val="99"/>
+    <w:rsid w:val="00AB0298"/>
+    <w:rPr>
+      <w:kern w:val="2"/>
+      <w:sz w:val="18"/>
+      <w:szCs w:val="18"/>
+    </w:rPr>
+  </w:style>
+  <w:style w:type="paragraph" w:styleId="ab">
+    <w:name w:val="footer"/>
+    <w:basedOn w:val="a"/>
+    <w:link w:val="ac"/>
+    <w:uiPriority w:val="99"/>
+    <w:unhideWhenUsed/>
+    <w:rsid w:val="00AB0298"/>
+    <w:pPr>
+      <w:tabs>
+        <w:tab w:val="center" w:pos="4153"/>
+        <w:tab w:val="right" w:pos="8306"/>
+      </w:tabs>
+      <w:snapToGrid w:val="0"/>
+      <w:jc w:val="left"/>
+    </w:pPr>
+    <w:rPr>
+      <w:sz w:val="18"/>
+      <w:szCs w:val="18"/>
+    </w:rPr>
+  </w:style>
+  <w:style w:type="character" w:customStyle="1" w:styleId="ac">
+    <w:name w:val="页脚 字符"/>
+    <w:basedOn w:val="a0"/>
+    <w:link w:val="ab"/>
+    <w:uiPriority w:val="99"/>
+    <w:rsid w:val="00AB0298"/>
+    <w:rPr>
+      <w:kern w:val="2"/>
+      <w:sz w:val="18"/>
+      <w:szCs w:val="18"/>
+    </w:rPr>
+  </w:style>
 </w:styles>
 </file>
 
@@ -11030,7 +10993,7 @@
 </file>
 
 <file path=customXml/itemProps1.xml><?xml version="1.0" encoding="utf-8"?>
-<ds:datastoreItem xmlns:ds="http://schemas.openxmlformats.org/officeDocument/2006/customXml" ds:itemID="{D8DE6116-8BC6-4B28-BBB4-E9D93BAC57B3}">
+<ds:datastoreItem xmlns:ds="http://schemas.openxmlformats.org/officeDocument/2006/customXml" ds:itemID="{0212405B-2115-47D0-976E-D80E308ADAC8}">
   <ds:schemaRefs>
     <ds:schemaRef ds:uri="http://schemas.openxmlformats.org/officeDocument/2006/bibliography"/>
   </ds:schemaRefs>

</xml_diff>